<commit_message>
Updated OMB form expires 2026 FINAL
</commit_message>
<xml_diff>
--- a/iwo/DjangoIWOTemplateShort(BackUp).docx
+++ b/iwo/DjangoIWOTemplateShort(BackUp).docx
@@ -10,8 +10,6 @@
           <w:color w:val="FFFFFF" w:themeColor="background1"/>
         </w:rPr>
       </w:pPr>
-      <w:bookmarkStart w:id="0" w:name="_GoBack"/>
-      <w:bookmarkEnd w:id="0"/>
     </w:p>
     <w:p>
       <w:pPr>
@@ -116,8 +114,19 @@
                                 <w:sz w:val="16"/>
                                 <w:szCs w:val="16"/>
                               </w:rPr>
-                              <w:t>Expiration Date: 09/30/2023</w:t>
+                              <w:t>Expiration Date: 0</w:t>
                             </w:r>
+                            <w:r>
+                              <w:rPr>
+                                <w:rFonts w:ascii="Arial" w:hAnsi="Arial" w:cs="Arial"/>
+                                <w:b/>
+                                <w:sz w:val="16"/>
+                                <w:szCs w:val="16"/>
+                              </w:rPr>
+                              <w:t>8/31/2026</w:t>
+                            </w:r>
+                            <w:bookmarkStart w:id="0" w:name="_GoBack"/>
+                            <w:bookmarkEnd w:id="0"/>
                           </w:p>
                         </w:txbxContent>
                       </wps:txbx>
@@ -183,8 +192,19 @@
                           <w:sz w:val="16"/>
                           <w:szCs w:val="16"/>
                         </w:rPr>
-                        <w:t>Expiration Date: 09/30/2023</w:t>
+                        <w:t>Expiration Date: 0</w:t>
                       </w:r>
+                      <w:r>
+                        <w:rPr>
+                          <w:rFonts w:ascii="Arial" w:hAnsi="Arial" w:cs="Arial"/>
+                          <w:b/>
+                          <w:sz w:val="16"/>
+                          <w:szCs w:val="16"/>
+                        </w:rPr>
+                        <w:t>8/31/2026</w:t>
+                      </w:r>
+                      <w:bookmarkStart w:id="1" w:name="_GoBack"/>
+                      <w:bookmarkEnd w:id="1"/>
                     </w:p>
                   </w:txbxContent>
                 </v:textbox>
@@ -208,7 +228,7 @@
         </w:rPr>
         <w:t>2</w:t>
       </w:r>
-      <w:bookmarkStart w:id="1" w:name="_Hlk136871642"/>
+      <w:bookmarkStart w:id="2" w:name="_Hlk136871642"/>
       <w:r>
         <w:rPr>
           <w:rFonts w:ascii="Arial" w:hAnsi="Arial" w:cs="Arial"/>
@@ -13344,7 +13364,7 @@
         </w:sectPr>
       </w:pPr>
     </w:p>
-    <w:bookmarkEnd w:id="1"/>
+    <w:bookmarkEnd w:id="2"/>
     <w:p>
       <w:pPr>
         <w:tabs>
@@ -15817,6 +15837,25 @@
 </file>
 
 <file path=customXml/item1.xml><?xml version="1.0" encoding="utf-8"?>
+<p:properties xmlns:p="http://schemas.microsoft.com/office/2006/metadata/properties" xmlns:xsi="http://www.w3.org/2001/XMLSchema-instance" xmlns:pc="http://schemas.microsoft.com/office/infopath/2007/PartnerControls">
+  <documentManagement>
+    <_ip_UnifiedCompliancePolicyUIAction xmlns="http://schemas.microsoft.com/sharepoint/v3" xsi:nil="true"/>
+    <_activity xmlns="218386a8-bdb0-4fc1-8b2c-178917763e97" xsi:nil="true"/>
+    <_ip_UnifiedCompliancePolicyProperties xmlns="http://schemas.microsoft.com/sharepoint/v3" xsi:nil="true"/>
+  </documentManagement>
+</p:properties>
+</file>
+
+<file path=customXml/item2.xml><?xml version="1.0" encoding="utf-8"?>
+<?mso-contentType ?>
+<FormTemplates xmlns="http://schemas.microsoft.com/sharepoint/v3/contenttype/forms">
+  <Display>DocumentLibraryForm</Display>
+  <Edit>DocumentLibraryForm</Edit>
+  <New>DocumentLibraryForm</New>
+</FormTemplates>
+</file>
+
+<file path=customXml/item3.xml><?xml version="1.0" encoding="utf-8"?>
 <ct:contentTypeSchema xmlns:ct="http://schemas.microsoft.com/office/2006/metadata/contentType" xmlns:ma="http://schemas.microsoft.com/office/2006/metadata/properties/metaAttributes" ct:_="" ma:_="" ma:contentTypeName="Document" ma:contentTypeID="0x010100DC0E1EA2B24B5B499B1AB7EEDAF85194" ma:contentTypeVersion="17" ma:contentTypeDescription="Create a new document." ma:contentTypeScope="" ma:versionID="1277c03cccafa43e4e0a178273223d36">
   <xsd:schema xmlns:xsd="http://www.w3.org/2001/XMLSchema" xmlns:xs="http://www.w3.org/2001/XMLSchema" xmlns:p="http://schemas.microsoft.com/office/2006/metadata/properties" xmlns:ns1="http://schemas.microsoft.com/sharepoint/v3" xmlns:ns3="218386a8-bdb0-4fc1-8b2c-178917763e97" xmlns:ns4="4187ba00-e749-478c-8d44-66dff9f5afe6" targetNamespace="http://schemas.microsoft.com/office/2006/metadata/properties" ma:root="true" ma:fieldsID="7d6e127caa9bed5fc76be64a2a070045" ns1:_="" ns3:_="" ns4:_="">
     <xsd:import namespace="http://schemas.microsoft.com/sharepoint/v3"/>
@@ -16068,30 +16107,30 @@
 </ct:contentTypeSchema>
 </file>
 
-<file path=customXml/item2.xml><?xml version="1.0" encoding="utf-8"?>
-<?mso-contentType ?>
-<FormTemplates xmlns="http://schemas.microsoft.com/sharepoint/v3/contenttype/forms">
-  <Display>DocumentLibraryForm</Display>
-  <Edit>DocumentLibraryForm</Edit>
-  <New>DocumentLibraryForm</New>
-</FormTemplates>
-</file>
-
-<file path=customXml/item3.xml><?xml version="1.0" encoding="utf-8"?>
-<p:properties xmlns:p="http://schemas.microsoft.com/office/2006/metadata/properties" xmlns:xsi="http://www.w3.org/2001/XMLSchema-instance" xmlns:pc="http://schemas.microsoft.com/office/infopath/2007/PartnerControls">
-  <documentManagement>
-    <_ip_UnifiedCompliancePolicyUIAction xmlns="http://schemas.microsoft.com/sharepoint/v3" xsi:nil="true"/>
-    <_activity xmlns="218386a8-bdb0-4fc1-8b2c-178917763e97" xsi:nil="true"/>
-    <_ip_UnifiedCompliancePolicyProperties xmlns="http://schemas.microsoft.com/sharepoint/v3" xsi:nil="true"/>
-  </documentManagement>
-</p:properties>
-</file>
-
 <file path=customXml/item4.xml><?xml version="1.0" encoding="utf-8"?>
 <b:Sources xmlns:b="http://schemas.openxmlformats.org/officeDocument/2006/bibliography" xmlns="http://schemas.openxmlformats.org/officeDocument/2006/bibliography" SelectedStyle="\APASixthEditionOfficeOnline.xsl" StyleName="APA" Version="6"/>
 </file>
 
 <file path=customXml/itemProps1.xml><?xml version="1.0" encoding="utf-8"?>
+<ds:datastoreItem xmlns:ds="http://schemas.openxmlformats.org/officeDocument/2006/customXml" ds:itemID="{65076F14-3055-428F-863F-9518545D1EDA}">
+  <ds:schemaRefs>
+    <ds:schemaRef ds:uri="http://schemas.microsoft.com/office/2006/metadata/properties"/>
+    <ds:schemaRef ds:uri="http://schemas.microsoft.com/office/infopath/2007/PartnerControls"/>
+    <ds:schemaRef ds:uri="http://schemas.microsoft.com/sharepoint/v3"/>
+    <ds:schemaRef ds:uri="218386a8-bdb0-4fc1-8b2c-178917763e97"/>
+  </ds:schemaRefs>
+</ds:datastoreItem>
+</file>
+
+<file path=customXml/itemProps2.xml><?xml version="1.0" encoding="utf-8"?>
+<ds:datastoreItem xmlns:ds="http://schemas.openxmlformats.org/officeDocument/2006/customXml" ds:itemID="{0B946A98-DC81-4705-B327-D438B1267EE3}">
+  <ds:schemaRefs>
+    <ds:schemaRef ds:uri="http://schemas.microsoft.com/sharepoint/v3/contenttype/forms"/>
+  </ds:schemaRefs>
+</ds:datastoreItem>
+</file>
+
+<file path=customXml/itemProps3.xml><?xml version="1.0" encoding="utf-8"?>
 <ds:datastoreItem xmlns:ds="http://schemas.openxmlformats.org/officeDocument/2006/customXml" ds:itemID="{14B0CAA3-1BC4-49CA-ADE5-D5B36E757C6F}">
   <ds:schemaRefs>
     <ds:schemaRef ds:uri="http://schemas.microsoft.com/office/2006/metadata/contentType"/>
@@ -16111,27 +16150,8 @@
 </ds:datastoreItem>
 </file>
 
-<file path=customXml/itemProps2.xml><?xml version="1.0" encoding="utf-8"?>
-<ds:datastoreItem xmlns:ds="http://schemas.openxmlformats.org/officeDocument/2006/customXml" ds:itemID="{0B946A98-DC81-4705-B327-D438B1267EE3}">
-  <ds:schemaRefs>
-    <ds:schemaRef ds:uri="http://schemas.microsoft.com/sharepoint/v3/contenttype/forms"/>
-  </ds:schemaRefs>
-</ds:datastoreItem>
-</file>
-
-<file path=customXml/itemProps3.xml><?xml version="1.0" encoding="utf-8"?>
-<ds:datastoreItem xmlns:ds="http://schemas.openxmlformats.org/officeDocument/2006/customXml" ds:itemID="{65076F14-3055-428F-863F-9518545D1EDA}">
-  <ds:schemaRefs>
-    <ds:schemaRef ds:uri="http://schemas.microsoft.com/office/2006/metadata/properties"/>
-    <ds:schemaRef ds:uri="http://schemas.microsoft.com/office/infopath/2007/PartnerControls"/>
-    <ds:schemaRef ds:uri="http://schemas.microsoft.com/sharepoint/v3"/>
-    <ds:schemaRef ds:uri="218386a8-bdb0-4fc1-8b2c-178917763e97"/>
-  </ds:schemaRefs>
-</ds:datastoreItem>
-</file>
-
 <file path=customXml/itemProps4.xml><?xml version="1.0" encoding="utf-8"?>
-<ds:datastoreItem xmlns:ds="http://schemas.openxmlformats.org/officeDocument/2006/customXml" ds:itemID="{2A220C4F-8426-4540-BB5E-3A9BBCC2FFA2}">
+<ds:datastoreItem xmlns:ds="http://schemas.openxmlformats.org/officeDocument/2006/customXml" ds:itemID="{C419FDD5-249F-4B7F-B584-79B2FECE87DF}">
   <ds:schemaRefs>
     <ds:schemaRef ds:uri="http://schemas.openxmlformats.org/officeDocument/2006/bibliography"/>
   </ds:schemaRefs>

</xml_diff>